<commit_message>
Updated Soar Tutorial to indicate new download locations.
</commit_message>
<xml_diff>
--- a/Documentation/Soar Tutorial Part 8 - SMem.docx
+++ b/Documentation/Soar Tutorial Part 8 - SMem.docx
@@ -1,6 +1,6 @@
 
 <file path=word/document.xml><?xml version="1.0" encoding="utf-8"?>
-<w:document xmlns:wpc="http://schemas.microsoft.com/office/word/2010/wordprocessingCanvas" xmlns:mo="http://schemas.microsoft.com/office/mac/office/2008/main" xmlns:mc="http://schemas.openxmlformats.org/markup-compatibility/2006" xmlns:mv="urn:schemas-microsoft-com:mac:vml" xmlns:o="urn:schemas-microsoft-com:office:office" xmlns:r="http://schemas.openxmlformats.org/officeDocument/2006/relationships" xmlns:m="http://schemas.openxmlformats.org/officeDocument/2006/math" xmlns:v="urn:schemas-microsoft-com:vml" xmlns:wp14="http://schemas.microsoft.com/office/word/2010/wordprocessingDrawing" xmlns:wp="http://schemas.openxmlformats.org/drawingml/2006/wordprocessingDrawing" xmlns:w10="urn:schemas-microsoft-com:office:word" xmlns:w="http://schemas.openxmlformats.org/wordprocessingml/2006/main" xmlns:w14="http://schemas.microsoft.com/office/word/2010/wordml" xmlns:wpg="http://schemas.microsoft.com/office/word/2010/wordprocessingGroup" xmlns:wpi="http://schemas.microsoft.com/office/word/2010/wordprocessingInk" xmlns:wne="http://schemas.microsoft.com/office/word/2006/wordml" xmlns:wps="http://schemas.microsoft.com/office/word/2010/wordprocessingShape" mc:Ignorable="w14 wp14">
+<w:document xmlns:wpc="http://schemas.microsoft.com/office/word/2010/wordprocessingCanvas" xmlns:mc="http://schemas.openxmlformats.org/markup-compatibility/2006" xmlns:o="urn:schemas-microsoft-com:office:office" xmlns:r="http://schemas.openxmlformats.org/officeDocument/2006/relationships" xmlns:m="http://schemas.openxmlformats.org/officeDocument/2006/math" xmlns:v="urn:schemas-microsoft-com:vml" xmlns:wp14="http://schemas.microsoft.com/office/word/2010/wordprocessingDrawing" xmlns:wp="http://schemas.openxmlformats.org/drawingml/2006/wordprocessingDrawing" xmlns:w10="urn:schemas-microsoft-com:office:word" xmlns:w="http://schemas.openxmlformats.org/wordprocessingml/2006/main" xmlns:w14="http://schemas.microsoft.com/office/word/2010/wordml" xmlns:wpg="http://schemas.microsoft.com/office/word/2010/wordprocessingGroup" xmlns:wpi="http://schemas.microsoft.com/office/word/2010/wordprocessingInk" xmlns:wne="http://schemas.microsoft.com/office/word/2006/wordml" xmlns:wps="http://schemas.microsoft.com/office/word/2010/wordprocessingShape" mc:Ignorable="w14 wp14">
   <w:body>
     <w:p>
       <w:pPr>
@@ -595,7 +595,11 @@
         <w:t>smem</w:t>
       </w:r>
       <w:r>
-        <w:t xml:space="preserve"> link has specialized substructure: a </w:t>
+        <w:t xml:space="preserve"> link has </w:t>
+      </w:r>
+      <w:r>
+        <w:lastRenderedPageBreak/>
+        <w:t xml:space="preserve">specialized substructure: a </w:t>
       </w:r>
       <w:r>
         <w:rPr>
@@ -1372,6 +1376,7 @@
         <w:pStyle w:val="code"/>
       </w:pPr>
       <w:r>
+        <w:lastRenderedPageBreak/>
         <w:t>(C2 ^store C3 + :O)</w:t>
       </w:r>
     </w:p>
@@ -1779,6 +1784,7 @@
     <w:p/>
     <w:p>
       <w:r>
+        <w:lastRenderedPageBreak/>
         <w:t xml:space="preserve">You will notice in the trace that </w:t>
       </w:r>
       <w:r>
@@ -1933,1092 +1939,1092 @@
         <w:rPr>
           <w:i/>
         </w:rPr>
-        <w:t>Demos</w:t>
-      </w:r>
-      <w:r>
-        <w:t xml:space="preserve"> directory)</w:t>
-      </w:r>
-      <w:r>
-        <w:t>:</w:t>
-      </w:r>
-    </w:p>
-    <w:p/>
-    <w:p>
-      <w:pPr>
-        <w:pStyle w:val="code"/>
-      </w:pPr>
-      <w:r>
-        <w:t>sp {propose*ncb</w:t>
-      </w:r>
-      <w:r>
-        <w:t>-retrieval</w:t>
-      </w:r>
-    </w:p>
-    <w:p>
-      <w:pPr>
-        <w:pStyle w:val="code"/>
-      </w:pPr>
-      <w:r>
-        <w:t xml:space="preserve">   (state &lt;s&gt; ^name friends</w:t>
-      </w:r>
-    </w:p>
-    <w:p>
-      <w:pPr>
-        <w:pStyle w:val="code"/>
-      </w:pPr>
-      <w:r>
-        <w:t xml:space="preserve">              ^smem.command &lt;cmd&gt;)</w:t>
-      </w:r>
-    </w:p>
-    <w:p>
-      <w:pPr>
-        <w:pStyle w:val="code"/>
-      </w:pPr>
-      <w:r>
-        <w:t xml:space="preserve">   (&lt;cmd&gt; ^store &lt;a&gt;)</w:t>
-      </w:r>
-    </w:p>
-    <w:p>
-      <w:pPr>
-        <w:pStyle w:val="code"/>
-      </w:pPr>
-      <w:r>
-        <w:t xml:space="preserve">   (&lt;a&gt; ^name anna</w:t>
-      </w:r>
-    </w:p>
-    <w:p>
-      <w:pPr>
-        <w:pStyle w:val="code"/>
-      </w:pPr>
-      <w:r>
-        <w:t xml:space="preserve">        ^friend &lt;f&gt;)</w:t>
-      </w:r>
-    </w:p>
-    <w:p>
-      <w:pPr>
-        <w:pStyle w:val="code"/>
-      </w:pPr>
-      <w:r>
-        <w:t>--&gt;</w:t>
-      </w:r>
-    </w:p>
-    <w:p>
-      <w:pPr>
-        <w:pStyle w:val="code"/>
-      </w:pPr>
-      <w:r>
-        <w:t xml:space="preserve">   (&lt;s&gt; ^operator &lt;op&gt; + =)</w:t>
-      </w:r>
-    </w:p>
-    <w:p>
-      <w:pPr>
-        <w:pStyle w:val="code"/>
-      </w:pPr>
-      <w:r>
-        <w:t xml:space="preserve">   (&lt;op&gt; ^name ncb</w:t>
-      </w:r>
-      <w:r>
-        <w:t>-retrieval</w:t>
-      </w:r>
-    </w:p>
-    <w:p>
-      <w:pPr>
-        <w:pStyle w:val="code"/>
-      </w:pPr>
-      <w:r>
-        <w:t xml:space="preserve">         ^friend &lt;f&gt;)}</w:t>
-      </w:r>
-    </w:p>
-    <w:p>
-      <w:pPr>
-        <w:pStyle w:val="code"/>
-      </w:pPr>
-    </w:p>
-    <w:p>
-      <w:pPr>
-        <w:pStyle w:val="code"/>
-      </w:pPr>
-      <w:r>
-        <w:t>sp {apply*ncb</w:t>
-      </w:r>
-      <w:r>
-        <w:t>-retrieval</w:t>
-      </w:r>
-      <w:r>
-        <w:t>*retrieve</w:t>
-      </w:r>
-    </w:p>
-    <w:p>
-      <w:pPr>
-        <w:pStyle w:val="code"/>
-      </w:pPr>
-      <w:r>
-        <w:t xml:space="preserve">   (state &lt;s&gt; ^operator &lt;op&gt;</w:t>
-      </w:r>
-    </w:p>
-    <w:p>
-      <w:pPr>
-        <w:pStyle w:val="code"/>
-      </w:pPr>
-      <w:r>
-        <w:t xml:space="preserve">              ^smem.command &lt;cmd&gt;)</w:t>
-      </w:r>
-    </w:p>
-    <w:p>
-      <w:pPr>
-        <w:pStyle w:val="code"/>
-      </w:pPr>
-      <w:r>
-        <w:t xml:space="preserve">   (&lt;op&gt; ^name ncb</w:t>
-      </w:r>
-      <w:r>
-        <w:t>-retrieval</w:t>
-      </w:r>
-    </w:p>
-    <w:p>
-      <w:pPr>
-        <w:pStyle w:val="code"/>
-      </w:pPr>
-      <w:r>
-        <w:t xml:space="preserve">         ^friend &lt;f&gt;)</w:t>
-      </w:r>
-    </w:p>
-    <w:p>
-      <w:pPr>
-        <w:pStyle w:val="code"/>
-      </w:pPr>
-      <w:r>
-        <w:t xml:space="preserve">   (&lt;cmd&gt; ^store &lt;a&gt;)</w:t>
-      </w:r>
-    </w:p>
-    <w:p>
-      <w:pPr>
-        <w:pStyle w:val="code"/>
-      </w:pPr>
-      <w:r>
-        <w:t>--&gt;</w:t>
-      </w:r>
-    </w:p>
-    <w:p>
-      <w:pPr>
-        <w:pStyle w:val="code"/>
-      </w:pPr>
-      <w:r>
-        <w:t xml:space="preserve">   (&lt;cmd&gt; ^store &lt;a&gt; -</w:t>
-      </w:r>
-    </w:p>
-    <w:p>
-      <w:pPr>
-        <w:pStyle w:val="code"/>
-      </w:pPr>
-      <w:r>
-        <w:t xml:space="preserve">          ^retrieve &lt;f&gt;)</w:t>
-      </w:r>
-    </w:p>
-    <w:p>
-      <w:pPr>
-        <w:pStyle w:val="code"/>
-      </w:pPr>
-    </w:p>
-    <w:p>
-      <w:pPr>
-        <w:pStyle w:val="code"/>
-      </w:pPr>
-      <w:r>
-        <w:t>sp {apply*ncb-retrieval*clean</w:t>
-      </w:r>
-    </w:p>
-    <w:p>
-      <w:pPr>
-        <w:pStyle w:val="code"/>
-      </w:pPr>
-      <w:r>
-        <w:t xml:space="preserve">   (state &lt;s&gt; ^operator &lt;op&gt;</w:t>
-      </w:r>
-    </w:p>
-    <w:p>
-      <w:pPr>
-        <w:pStyle w:val="code"/>
-      </w:pPr>
-      <w:r>
-        <w:t xml:space="preserve">              ^smem.command &lt;cmd&gt;)</w:t>
-      </w:r>
-    </w:p>
-    <w:p>
-      <w:pPr>
-        <w:pStyle w:val="code"/>
-      </w:pPr>
-      <w:r>
-        <w:t xml:space="preserve">   (&lt;op&gt; ^name ncb-retrieval</w:t>
-      </w:r>
-    </w:p>
-    <w:p>
-      <w:pPr>
-        <w:pStyle w:val="code"/>
-      </w:pPr>
-      <w:r>
-        <w:t xml:space="preserve">         ^friend &lt;f&gt;)</w:t>
-      </w:r>
-    </w:p>
-    <w:p>
-      <w:pPr>
-        <w:pStyle w:val="code"/>
-      </w:pPr>
-      <w:r>
-        <w:t xml:space="preserve">   (&lt;f&gt; ^&lt;attr&gt; &lt;val&gt;)</w:t>
-      </w:r>
-    </w:p>
-    <w:p>
-      <w:pPr>
-        <w:pStyle w:val="code"/>
-      </w:pPr>
-      <w:r>
-        <w:t>--&gt;</w:t>
-      </w:r>
-    </w:p>
-    <w:p>
-      <w:pPr>
-        <w:pStyle w:val="code"/>
-      </w:pPr>
-      <w:r>
-        <w:t xml:space="preserve">   (&lt;f&gt; ^&lt;attr&gt; &lt;val&gt; -)}</w:t>
-      </w:r>
-    </w:p>
-    <w:p>
-      <w:pPr>
-        <w:pStyle w:val="code"/>
-      </w:pPr>
-    </w:p>
-    <w:p>
-      <w:r>
-        <w:t>These rules retrieve all the information about one of @A1’s two friends (select</w:t>
-      </w:r>
-      <w:r>
-        <w:t>ed randomly) and remove</w:t>
-      </w:r>
-      <w:r>
-        <w:t xml:space="preserve"> the friend’s </w:t>
-      </w:r>
-      <w:r>
-        <w:t>augmentations (such as name and/or friend)</w:t>
-      </w:r>
-      <w:r>
-        <w:t xml:space="preserve"> from working memory.</w:t>
-      </w:r>
-    </w:p>
-    <w:p/>
-    <w:p>
-      <w:r>
-        <w:t xml:space="preserve">Unlike </w:t>
-      </w:r>
-      <w:r>
-        <w:rPr>
-          <w:i/>
-        </w:rPr>
-        <w:t>store</w:t>
-      </w:r>
-      <w:r>
-        <w:t xml:space="preserve"> commands, all retrievals are processed during the agent’s output phase and only one retrieval </w:t>
-      </w:r>
-      <w:r>
-        <w:t xml:space="preserve">command </w:t>
-      </w:r>
-      <w:r>
-        <w:t xml:space="preserve">can be </w:t>
-      </w:r>
-      <w:r>
-        <w:t>issued</w:t>
-      </w:r>
-      <w:r>
-        <w:t xml:space="preserve"> per state per decision.</w:t>
-      </w:r>
-    </w:p>
-    <w:p/>
-    <w:p>
-      <w:r>
-        <w:t>N</w:t>
-      </w:r>
-      <w:r>
-        <w:t xml:space="preserve">ow click the “Step” button and notice </w:t>
-      </w:r>
-      <w:r>
-        <w:t xml:space="preserve">that one of the two </w:t>
-      </w:r>
-      <w:r>
-        <w:rPr>
-          <w:i/>
-        </w:rPr>
-        <w:t>ncb</w:t>
-      </w:r>
-      <w:r>
-        <w:t xml:space="preserve"> operators is selected. Click “Run 1 -p" to see the application rule create a </w:t>
-      </w:r>
-      <w:r>
-        <w:rPr>
-          <w:i/>
-        </w:rPr>
-        <w:t>retrieve</w:t>
-      </w:r>
-      <w:r>
-        <w:t xml:space="preserve"> command, requesting information about one of the two friends</w:t>
-      </w:r>
-      <w:r>
-        <w:t xml:space="preserve">, as well as remove that friend’s </w:t>
-      </w:r>
-      <w:r>
-        <w:t>augmentations</w:t>
-      </w:r>
-      <w:r>
-        <w:t xml:space="preserve"> from working memory</w:t>
-      </w:r>
-      <w:r>
-        <w:t xml:space="preserve">. </w:t>
-      </w:r>
-      <w:r>
-        <w:t>Then c</w:t>
-      </w:r>
-      <w:r>
-        <w:t xml:space="preserve">lick the “Run 1 -p" button </w:t>
-      </w:r>
-      <w:r>
-        <w:t>again</w:t>
-      </w:r>
-      <w:r>
-        <w:t xml:space="preserve"> to proc</w:t>
-      </w:r>
-      <w:r>
-        <w:t>eed through the output phase. F</w:t>
-      </w:r>
-      <w:r>
-        <w:t>inally</w:t>
-      </w:r>
-      <w:r>
-        <w:t>,</w:t>
-      </w:r>
-      <w:r>
-        <w:t xml:space="preserve"> print the </w:t>
-      </w:r>
-      <w:r>
-        <w:t xml:space="preserve">full </w:t>
-      </w:r>
-      <w:r>
-        <w:t xml:space="preserve">contents of the </w:t>
-      </w:r>
-      <w:r>
-        <w:rPr>
-          <w:i/>
-        </w:rPr>
-        <w:t>smem</w:t>
-      </w:r>
-      <w:r>
-        <w:t xml:space="preserve"> link (</w:t>
-      </w:r>
-      <w:r>
-        <w:rPr>
-          <w:i/>
-        </w:rPr>
-        <w:t>print --depth 10 s2</w:t>
-      </w:r>
-      <w:r>
-        <w:t>):</w:t>
-      </w:r>
-    </w:p>
-    <w:p/>
-    <w:p>
-      <w:pPr>
-        <w:pStyle w:val="code"/>
-      </w:pPr>
-      <w:r>
-        <w:t>(S2 ^command C2 ^result R3)</w:t>
-      </w:r>
-    </w:p>
-    <w:p>
-      <w:pPr>
-        <w:pStyle w:val="code"/>
-      </w:pPr>
-      <w:r>
-        <w:t xml:space="preserve">  (C2 ^retrieve @C3)</w:t>
-      </w:r>
-    </w:p>
-    <w:p>
-      <w:pPr>
-        <w:pStyle w:val="code"/>
-      </w:pPr>
-      <w:r>
-        <w:t xml:space="preserve">    (@C3 ^name charley)</w:t>
-      </w:r>
-    </w:p>
-    <w:p>
-      <w:pPr>
-        <w:pStyle w:val="code"/>
-      </w:pPr>
-      <w:r>
-        <w:t xml:space="preserve">  (R3 ^retrieved @C3 ^success @C3)</w:t>
-      </w:r>
-    </w:p>
-    <w:p>
-      <w:pPr>
-        <w:pStyle w:val="code"/>
-      </w:pPr>
-    </w:p>
-    <w:p>
-      <w:r>
-        <w:t>We see that semantic memory has retrieved and added to working memory the name of the friend, as well as indicated status for this command (</w:t>
-      </w:r>
-      <w:r>
-        <w:rPr>
-          <w:i/>
-        </w:rPr>
-        <w:t>success</w:t>
-      </w:r>
-      <w:r>
-        <w:t>).</w:t>
-      </w:r>
-      <w:r>
-        <w:t xml:space="preserve"> Your run may have retrieved @B</w:t>
-      </w:r>
-      <w:r>
-        <w:t>1</w:t>
-      </w:r>
-      <w:r>
-        <w:t xml:space="preserve"> instead, as a result </w:t>
-      </w:r>
-      <w:r>
-        <w:t>of the random selection process:</w:t>
-      </w:r>
-    </w:p>
-    <w:p/>
-    <w:p>
-      <w:pPr>
-        <w:pStyle w:val="code"/>
-      </w:pPr>
-      <w:r>
-        <w:t xml:space="preserve"> </w:t>
-      </w:r>
-      <w:r>
-        <w:t>(S2 ^command C2 ^result R3)</w:t>
-      </w:r>
-    </w:p>
-    <w:p>
-      <w:pPr>
-        <w:pStyle w:val="code"/>
-      </w:pPr>
-      <w:r>
-        <w:t xml:space="preserve">  (C2 ^retrieve @B1)</w:t>
-      </w:r>
-    </w:p>
-    <w:p>
-      <w:pPr>
-        <w:pStyle w:val="code"/>
-      </w:pPr>
-      <w:r>
-        <w:t xml:space="preserve">    (@B1 ^friend @A1 ^name bob)</w:t>
-      </w:r>
-    </w:p>
-    <w:p>
-      <w:pPr>
-        <w:pStyle w:val="code"/>
-      </w:pPr>
-      <w:r>
-        <w:t xml:space="preserve">  (R3 ^retrieved @B1 ^success @B1)</w:t>
-      </w:r>
-    </w:p>
-    <w:p>
-      <w:pPr>
-        <w:pStyle w:val="code"/>
-      </w:pPr>
-    </w:p>
-    <w:p>
-      <w:r>
-        <w:t xml:space="preserve">Note that had the </w:t>
-      </w:r>
-      <w:r>
-        <w:rPr>
-          <w:i/>
-        </w:rPr>
-        <w:t>retrieve</w:t>
-      </w:r>
-      <w:r>
-        <w:t xml:space="preserve"> command been issued with an identifier that was not long-term, the status would have been </w:t>
-      </w:r>
-      <w:r>
-        <w:rPr>
-          <w:i/>
-        </w:rPr>
-        <w:t>failure</w:t>
-      </w:r>
-      <w:r>
-        <w:t xml:space="preserve"> and there would be no </w:t>
-      </w:r>
-      <w:r>
-        <w:rPr>
-          <w:i/>
-        </w:rPr>
-        <w:t>retrieved</w:t>
-      </w:r>
-      <w:r>
-        <w:t xml:space="preserve"> structure.</w:t>
-      </w:r>
-      <w:r>
-        <w:t xml:space="preserve"> Note also that retrieved knowledge is limited to the augmentations of </w:t>
-      </w:r>
-      <w:r>
-        <w:t>the long-term identifier:</w:t>
-      </w:r>
-      <w:r>
-        <w:t xml:space="preserve"> like the </w:t>
-      </w:r>
-      <w:r>
-        <w:rPr>
-          <w:i/>
-        </w:rPr>
-        <w:t>store</w:t>
-      </w:r>
-      <w:r>
-        <w:t xml:space="preserve"> command, the </w:t>
-      </w:r>
-      <w:r>
-        <w:rPr>
-          <w:i/>
-        </w:rPr>
-        <w:t>retrieve</w:t>
-      </w:r>
-      <w:r>
-        <w:t xml:space="preserve"> command is not recursive.</w:t>
-      </w:r>
-    </w:p>
-    <w:p>
-      <w:pPr>
-        <w:pStyle w:val="Heading2"/>
-      </w:pPr>
-      <w:r>
-        <w:t>5. Cue-Based Retrieval</w:t>
-      </w:r>
-    </w:p>
-    <w:p>
-      <w:r>
-        <w:t xml:space="preserve">The </w:t>
-      </w:r>
-      <w:r>
-        <w:t>second</w:t>
-      </w:r>
-      <w:r>
-        <w:t xml:space="preserve"> way an agent can retrieve knowledge from </w:t>
-      </w:r>
-      <w:r>
-        <w:t xml:space="preserve">semantic memory is called a </w:t>
-      </w:r>
-      <w:r>
-        <w:t>cue-based retrieval: the agent requests from semantic memory all of the augmentations of a</w:t>
-      </w:r>
-      <w:r>
-        <w:t>n un</w:t>
-      </w:r>
-      <w:r>
-        <w:t>known long-term identifier</w:t>
-      </w:r>
-      <w:r>
-        <w:t>, which is described by a subset of its augmentations</w:t>
-      </w:r>
-      <w:r>
-        <w:t>. The syntax of the command is (&lt;cmd&gt; ^</w:t>
-      </w:r>
-      <w:r>
-        <w:t>query</w:t>
-      </w:r>
-      <w:r>
-        <w:t xml:space="preserve"> &lt;</w:t>
-      </w:r>
-      <w:r>
-        <w:t>cue&gt;)</w:t>
-      </w:r>
-      <w:r>
-        <w:t>, where the desired augmentations all have &lt;cue&gt; as their identifier.</w:t>
-      </w:r>
-    </w:p>
-    <w:p/>
-    <w:p>
-      <w:r>
-        <w:t>The augmentations of the cue form hard constraints, based upon the value of each WME. If the value of the WME is a constant (string, integer, or float) or long-term identifier, then any retrieval is required to have exactly the attribute/value pair specified. If the value of the WME is a short-term identifier, then any retrieval is required to have an augmentation that has the same attribute, but the value is unconstrained.</w:t>
-      </w:r>
-    </w:p>
-    <w:p/>
-    <w:p>
-      <w:r>
-        <w:t xml:space="preserve">As an example, add the following two rules to our agent from </w:t>
-      </w:r>
-      <w:r>
-        <w:t>P</w:t>
-      </w:r>
-      <w:r>
-        <w:t xml:space="preserve">art 4 of this tutorial (these rules are already part of the </w:t>
-      </w:r>
-      <w:r>
-        <w:rPr>
-          <w:i/>
-        </w:rPr>
-        <w:t>smem-tutorial.soar</w:t>
-      </w:r>
-      <w:r>
-        <w:t xml:space="preserve"> file in the </w:t>
-      </w:r>
-      <w:r>
-        <w:rPr>
-          <w:i/>
-        </w:rPr>
-        <w:t>Demos</w:t>
-      </w:r>
-      <w:r>
-        <w:t xml:space="preserve"> directory):</w:t>
-      </w:r>
-    </w:p>
-    <w:p/>
-    <w:p>
-      <w:pPr>
-        <w:pStyle w:val="code"/>
-      </w:pPr>
-      <w:r>
-        <w:t>sp {propose*cb-retrieval</w:t>
-      </w:r>
-    </w:p>
-    <w:p>
-      <w:pPr>
-        <w:pStyle w:val="code"/>
-      </w:pPr>
-      <w:r>
-        <w:t xml:space="preserve">   (state &lt;s&gt; ^name friends</w:t>
-      </w:r>
-    </w:p>
-    <w:p>
-      <w:pPr>
-        <w:pStyle w:val="code"/>
-      </w:pPr>
-      <w:r>
-        <w:t xml:space="preserve">              ^smem.command &lt;cmd&gt;)</w:t>
-      </w:r>
-    </w:p>
-    <w:p>
-      <w:pPr>
-        <w:pStyle w:val="code"/>
-      </w:pPr>
-      <w:r>
-        <w:t xml:space="preserve">   (&lt;cmd&gt; ^retrieve)</w:t>
-      </w:r>
-    </w:p>
-    <w:p>
-      <w:pPr>
-        <w:pStyle w:val="code"/>
-      </w:pPr>
-      <w:r>
-        <w:t>--&gt;</w:t>
-      </w:r>
-    </w:p>
-    <w:p>
-      <w:pPr>
-        <w:pStyle w:val="code"/>
-      </w:pPr>
-      <w:r>
-        <w:t xml:space="preserve">   (&lt;s&gt; ^operator &lt;op&gt; + =)</w:t>
-      </w:r>
-    </w:p>
-    <w:p>
-      <w:pPr>
-        <w:pStyle w:val="code"/>
-      </w:pPr>
-      <w:r>
-        <w:t xml:space="preserve">   (&lt;op&gt; ^name cb-retrieval)}</w:t>
-      </w:r>
-    </w:p>
-    <w:p>
-      <w:pPr>
-        <w:pStyle w:val="code"/>
-      </w:pPr>
-    </w:p>
-    <w:p>
-      <w:pPr>
-        <w:pStyle w:val="code"/>
-      </w:pPr>
-      <w:r>
-        <w:t>sp {apply*cb-retrieval</w:t>
-      </w:r>
-    </w:p>
-    <w:p>
-      <w:pPr>
-        <w:pStyle w:val="code"/>
-      </w:pPr>
-      <w:r>
-        <w:t xml:space="preserve">   (state &lt;s&gt; ^operator &lt;op&gt;</w:t>
-      </w:r>
-    </w:p>
-    <w:p>
-      <w:pPr>
-        <w:pStyle w:val="code"/>
-      </w:pPr>
-      <w:r>
-        <w:t xml:space="preserve">              ^smem.command &lt;cmd&gt;)</w:t>
-      </w:r>
-    </w:p>
-    <w:p>
-      <w:pPr>
-        <w:pStyle w:val="code"/>
-      </w:pPr>
-      <w:r>
-        <w:t xml:space="preserve">   (&lt;op&gt; ^name cb-retrieval)</w:t>
-      </w:r>
-    </w:p>
-    <w:p>
-      <w:pPr>
-        <w:pStyle w:val="code"/>
-      </w:pPr>
-      <w:r>
-        <w:t xml:space="preserve">   (&lt;cmd&gt; ^retrieve &lt;lti&gt;)</w:t>
-      </w:r>
-    </w:p>
-    <w:p>
-      <w:pPr>
-        <w:pStyle w:val="code"/>
-      </w:pPr>
-      <w:r>
-        <w:t>--&gt;</w:t>
-      </w:r>
-    </w:p>
-    <w:p>
-      <w:pPr>
-        <w:pStyle w:val="code"/>
-      </w:pPr>
-      <w:r>
-        <w:t xml:space="preserve">   (&lt;cmd&gt; ^retrieve &lt;lti&gt; -</w:t>
-      </w:r>
-    </w:p>
-    <w:p>
-      <w:pPr>
-        <w:pStyle w:val="code"/>
-      </w:pPr>
-      <w:r>
-        <w:t xml:space="preserve">          ^query &lt;cue&gt;)</w:t>
-      </w:r>
-    </w:p>
-    <w:p>
-      <w:pPr>
-        <w:pStyle w:val="code"/>
-      </w:pPr>
-      <w:r>
-        <w:t xml:space="preserve">   (&lt;cue&gt; ^name &lt;any-name&gt;</w:t>
-      </w:r>
-    </w:p>
-    <w:p>
-      <w:pPr>
-        <w:pStyle w:val="code"/>
-      </w:pPr>
-      <w:r>
-        <w:t xml:space="preserve">          ^friend &lt;lti&gt;)}</w:t>
-      </w:r>
-    </w:p>
-    <w:p>
-      <w:pPr>
-        <w:pStyle w:val="code"/>
-      </w:pPr>
-    </w:p>
-    <w:p>
-      <w:r>
-        <w:t xml:space="preserve">These rules </w:t>
-      </w:r>
-      <w:r>
-        <w:t xml:space="preserve">retrieve </w:t>
-      </w:r>
-      <w:r>
-        <w:t>an identifier that meets two constraints: (1) it has an augmentation where the attribute is “name”, but the value can be any symbol, and (2) it has an augmentation where the attribute is “friend” and the value is the long-term identifier retrieved as a result of applying the operator</w:t>
-      </w:r>
-      <w:r>
-        <w:t xml:space="preserve"> in Part 3</w:t>
-      </w:r>
-      <w:r>
-        <w:t>.</w:t>
-      </w:r>
-    </w:p>
-    <w:p/>
-    <w:p>
-      <w:r>
-        <w:t>As a reminder</w:t>
-      </w:r>
-      <w:r>
-        <w:t xml:space="preserve">, all retrievals are processed during the agent’s output phase and only one retrieval </w:t>
-      </w:r>
-      <w:r>
-        <w:t xml:space="preserve">command </w:t>
-      </w:r>
-      <w:r>
-        <w:t xml:space="preserve">can be </w:t>
-      </w:r>
-      <w:r>
-        <w:t>issued</w:t>
-      </w:r>
-      <w:r>
-        <w:t xml:space="preserve"> per state per decision.</w:t>
-      </w:r>
-    </w:p>
-    <w:p/>
-    <w:p>
-      <w:r>
-        <w:t xml:space="preserve">So now click the “Step” button and then click the “Run 1 -p" to see the application rule create a </w:t>
-      </w:r>
-      <w:r>
-        <w:rPr>
-          <w:i/>
-        </w:rPr>
-        <w:t>query</w:t>
-      </w:r>
-      <w:r>
-        <w:t xml:space="preserve"> command, as well as remove the previous </w:t>
-      </w:r>
-      <w:r>
-        <w:rPr>
-          <w:i/>
-        </w:rPr>
-        <w:t>retrieve</w:t>
-      </w:r>
-      <w:r>
-        <w:t xml:space="preserve"> command from working memory. Then click the “Run 1 -p" button again to proceed through the output phase. Finally print the contents of the </w:t>
-      </w:r>
-      <w:r>
-        <w:rPr>
-          <w:i/>
-        </w:rPr>
-        <w:t>smem</w:t>
-      </w:r>
-      <w:r>
-        <w:t xml:space="preserve"> link (</w:t>
-      </w:r>
-      <w:r>
-        <w:rPr>
-          <w:i/>
-        </w:rPr>
-        <w:t>print --depth 10 s2</w:t>
-      </w:r>
-      <w:r>
-        <w:t>):</w:t>
-      </w:r>
-    </w:p>
-    <w:p/>
-    <w:p>
-      <w:pPr>
-        <w:pStyle w:val="code"/>
-      </w:pPr>
-      <w:r>
-        <w:t>(S2 ^command C2 ^result R3)</w:t>
-      </w:r>
-    </w:p>
-    <w:p>
-      <w:pPr>
-        <w:pStyle w:val="code"/>
-      </w:pPr>
-      <w:r>
-        <w:t xml:space="preserve">  (C2 ^query C4)</w:t>
-      </w:r>
-    </w:p>
-    <w:p>
-      <w:pPr>
-        <w:pStyle w:val="code"/>
-      </w:pPr>
-      <w:r>
-        <w:t xml:space="preserve">    (C4 ^friend @C3 ^name A2)</w:t>
-      </w:r>
-    </w:p>
-    <w:p>
-      <w:pPr>
-        <w:pStyle w:val="code"/>
-      </w:pPr>
-      <w:r>
-        <w:t xml:space="preserve">      (@C3 ^name charley)</w:t>
-      </w:r>
-    </w:p>
-    <w:p>
-      <w:pPr>
-        <w:pStyle w:val="code"/>
-      </w:pPr>
-      <w:r>
-        <w:t xml:space="preserve">  (R3 ^retrieved @A1 ^success C4)</w:t>
-      </w:r>
-    </w:p>
-    <w:p>
-      <w:pPr>
-        <w:pStyle w:val="code"/>
-      </w:pPr>
-      <w:r>
-        <w:t xml:space="preserve">    (@A1 ^friend @B1 ^friend @C3 ^name anna)</w:t>
-      </w:r>
-    </w:p>
-    <w:p>
-      <w:pPr>
-        <w:pStyle w:val="code"/>
-      </w:pPr>
-    </w:p>
-    <w:p>
-      <w:r>
-        <w:t>We see that semantic memory has retrieved and added to working memory the identifier @A</w:t>
-      </w:r>
-      <w:r>
-        <w:t>1</w:t>
-      </w:r>
-      <w:r>
-        <w:t xml:space="preserve"> and all of its augmentations, as well as indicated status for this command (</w:t>
-      </w:r>
-      <w:r>
-        <w:rPr>
-          <w:i/>
-        </w:rPr>
-        <w:t>success</w:t>
-      </w:r>
-      <w:r>
-        <w:t xml:space="preserve">). </w:t>
-      </w:r>
-      <w:r>
-        <w:t>If in P</w:t>
-      </w:r>
-      <w:r>
-        <w:t xml:space="preserve">art </w:t>
-      </w:r>
-      <w:r>
-        <w:t>4</w:t>
-      </w:r>
-      <w:r>
-        <w:t xml:space="preserve"> of this tutorial your agent retrieved @B</w:t>
-      </w:r>
-      <w:r>
-        <w:t>1</w:t>
-      </w:r>
-      <w:r>
-        <w:t>, here is the output of the previous print command:</w:t>
-      </w:r>
-    </w:p>
-    <w:p>
-      <w:pPr>
-        <w:pStyle w:val="code"/>
-      </w:pPr>
-    </w:p>
-    <w:p>
-      <w:pPr>
-        <w:pStyle w:val="code"/>
-      </w:pPr>
-      <w:r>
-        <w:t xml:space="preserve"> </w:t>
-      </w:r>
-      <w:r>
-        <w:t>(S2 ^command C2 ^result R3)</w:t>
-      </w:r>
-    </w:p>
-    <w:p>
-      <w:pPr>
-        <w:pStyle w:val="code"/>
-      </w:pPr>
-      <w:r>
-        <w:t xml:space="preserve">  (C2 ^query C4)</w:t>
-      </w:r>
-    </w:p>
-    <w:p>
-      <w:pPr>
-        <w:pStyle w:val="code"/>
-      </w:pPr>
-      <w:r>
-        <w:t xml:space="preserve">    (C4 ^friend @B1 ^name A2)</w:t>
-      </w:r>
-    </w:p>
-    <w:p>
-      <w:pPr>
-        <w:pStyle w:val="code"/>
-      </w:pPr>
-      <w:r>
-        <w:t xml:space="preserve">      (@B1 ^friend @A1 ^name bob)</w:t>
-      </w:r>
-    </w:p>
-    <w:p>
-      <w:pPr>
-        <w:pStyle w:val="code"/>
-      </w:pPr>
-      <w:r>
-        <w:t xml:space="preserve">  (R3 ^retrieved @A1 ^success C4)</w:t>
-      </w:r>
-    </w:p>
-    <w:p>
-      <w:pPr>
-        <w:pStyle w:val="code"/>
-      </w:pPr>
-      <w:r>
-        <w:t xml:space="preserve">    (@A1 ^friend @B1 ^friend @C3 ^name anna)</w:t>
-      </w:r>
-    </w:p>
-    <w:p/>
-    <w:p>
-      <w:r>
-        <w:t xml:space="preserve">Note that had </w:t>
-      </w:r>
-      <w:r>
-        <w:t>no long-term identifier in semantic memory satisfied the constraints of the</w:t>
-      </w:r>
-      <w:r>
-        <w:t xml:space="preserve"> </w:t>
-      </w:r>
-      <w:r>
-        <w:rPr>
-          <w:i/>
-        </w:rPr>
-        <w:t>query</w:t>
-      </w:r>
-      <w:r>
-        <w:t xml:space="preserve"> command </w:t>
-      </w:r>
-      <w:r>
-        <w:t>cue,</w:t>
-      </w:r>
-      <w:r>
-        <w:t xml:space="preserve"> the status would have been </w:t>
-      </w:r>
-      <w:r>
-        <w:rPr>
-          <w:i/>
-        </w:rPr>
-        <w:t>failure</w:t>
-      </w:r>
-      <w:r>
-        <w:t xml:space="preserve"> and there would be no retrieved structure. Note also that retrieved knowledge is limited to the augmentations of the long-term identifier: like the store command, </w:t>
-      </w:r>
-      <w:r>
-        <w:t>retrievals are</w:t>
-      </w:r>
-      <w:r>
-        <w:t xml:space="preserve"> not recursive.</w:t>
-      </w:r>
-      <w:r>
-        <w:t xml:space="preserve"> We see this in the outputs above as one friend has augmentations (as a result of the </w:t>
-      </w:r>
-      <w:r>
-        <w:rPr>
-          <w:i/>
-        </w:rPr>
-        <w:t>retrieve</w:t>
-      </w:r>
-      <w:r>
-        <w:t xml:space="preserve"> command in Part </w:t>
-      </w:r>
-      <w:r>
-        <w:t>4</w:t>
-      </w:r>
-      <w:r>
-        <w:t>), whereas the other does not.</w:t>
-      </w:r>
-    </w:p>
-    <w:p/>
-    <w:p>
-      <w:r>
-        <w:t>If multiple identifiers had satisfied the constraints of the cue (such as if the cue had only a WME with “name” as the attribute and a short-term identifier as the value), then the long-term identifier with the largest bias value is returned.</w:t>
-      </w:r>
-      <w:r>
-        <w:t xml:space="preserve"> By default, the bias value is a monoto</w:t>
+        <w:t>Agents</w:t>
       </w:r>
       <w:bookmarkStart w:id="0" w:name="_GoBack"/>
       <w:bookmarkEnd w:id="0"/>
       <w:r>
-        <w:t>nically increasing integer, reflecting the recency of the last storage or retrieval of an object.</w:t>
+        <w:t xml:space="preserve"> directory)</w:t>
+      </w:r>
+      <w:r>
+        <w:t>:</w:t>
+      </w:r>
+    </w:p>
+    <w:p/>
+    <w:p>
+      <w:pPr>
+        <w:pStyle w:val="code"/>
+      </w:pPr>
+      <w:r>
+        <w:t>sp {propose*ncb</w:t>
+      </w:r>
+      <w:r>
+        <w:t>-retrieval</w:t>
+      </w:r>
+    </w:p>
+    <w:p>
+      <w:pPr>
+        <w:pStyle w:val="code"/>
+      </w:pPr>
+      <w:r>
+        <w:t xml:space="preserve">   (state &lt;s&gt; ^name friends</w:t>
+      </w:r>
+    </w:p>
+    <w:p>
+      <w:pPr>
+        <w:pStyle w:val="code"/>
+      </w:pPr>
+      <w:r>
+        <w:t xml:space="preserve">              ^smem.command &lt;cmd&gt;)</w:t>
+      </w:r>
+    </w:p>
+    <w:p>
+      <w:pPr>
+        <w:pStyle w:val="code"/>
+      </w:pPr>
+      <w:r>
+        <w:t xml:space="preserve">   (&lt;cmd&gt; ^store &lt;a&gt;)</w:t>
+      </w:r>
+    </w:p>
+    <w:p>
+      <w:pPr>
+        <w:pStyle w:val="code"/>
+      </w:pPr>
+      <w:r>
+        <w:t xml:space="preserve">   (&lt;a&gt; ^name anna</w:t>
+      </w:r>
+    </w:p>
+    <w:p>
+      <w:pPr>
+        <w:pStyle w:val="code"/>
+      </w:pPr>
+      <w:r>
+        <w:t xml:space="preserve">        ^friend &lt;f&gt;)</w:t>
+      </w:r>
+    </w:p>
+    <w:p>
+      <w:pPr>
+        <w:pStyle w:val="code"/>
+      </w:pPr>
+      <w:r>
+        <w:t>--&gt;</w:t>
+      </w:r>
+    </w:p>
+    <w:p>
+      <w:pPr>
+        <w:pStyle w:val="code"/>
+      </w:pPr>
+      <w:r>
+        <w:t xml:space="preserve">   (&lt;s&gt; ^operator &lt;op&gt; + =)</w:t>
+      </w:r>
+    </w:p>
+    <w:p>
+      <w:pPr>
+        <w:pStyle w:val="code"/>
+      </w:pPr>
+      <w:r>
+        <w:t xml:space="preserve">   (&lt;op&gt; ^name ncb</w:t>
+      </w:r>
+      <w:r>
+        <w:t>-retrieval</w:t>
+      </w:r>
+    </w:p>
+    <w:p>
+      <w:pPr>
+        <w:pStyle w:val="code"/>
+      </w:pPr>
+      <w:r>
+        <w:t xml:space="preserve">         ^friend &lt;f&gt;)}</w:t>
+      </w:r>
+    </w:p>
+    <w:p>
+      <w:pPr>
+        <w:pStyle w:val="code"/>
+      </w:pPr>
+    </w:p>
+    <w:p>
+      <w:pPr>
+        <w:pStyle w:val="code"/>
+      </w:pPr>
+      <w:r>
+        <w:t>sp {apply*ncb</w:t>
+      </w:r>
+      <w:r>
+        <w:t>-retrieval</w:t>
+      </w:r>
+      <w:r>
+        <w:t>*retrieve</w:t>
+      </w:r>
+    </w:p>
+    <w:p>
+      <w:pPr>
+        <w:pStyle w:val="code"/>
+      </w:pPr>
+      <w:r>
+        <w:t xml:space="preserve">   (state &lt;s&gt; ^operator &lt;op&gt;</w:t>
+      </w:r>
+    </w:p>
+    <w:p>
+      <w:pPr>
+        <w:pStyle w:val="code"/>
+      </w:pPr>
+      <w:r>
+        <w:t xml:space="preserve">              ^smem.command &lt;cmd&gt;)</w:t>
+      </w:r>
+    </w:p>
+    <w:p>
+      <w:pPr>
+        <w:pStyle w:val="code"/>
+      </w:pPr>
+      <w:r>
+        <w:t xml:space="preserve">   (&lt;op&gt; ^name ncb</w:t>
+      </w:r>
+      <w:r>
+        <w:t>-retrieval</w:t>
+      </w:r>
+    </w:p>
+    <w:p>
+      <w:pPr>
+        <w:pStyle w:val="code"/>
+      </w:pPr>
+      <w:r>
+        <w:t xml:space="preserve">         ^friend &lt;f&gt;)</w:t>
+      </w:r>
+    </w:p>
+    <w:p>
+      <w:pPr>
+        <w:pStyle w:val="code"/>
+      </w:pPr>
+      <w:r>
+        <w:t xml:space="preserve">   (&lt;cmd&gt; ^store &lt;a&gt;)</w:t>
+      </w:r>
+    </w:p>
+    <w:p>
+      <w:pPr>
+        <w:pStyle w:val="code"/>
+      </w:pPr>
+      <w:r>
+        <w:t>--&gt;</w:t>
+      </w:r>
+    </w:p>
+    <w:p>
+      <w:pPr>
+        <w:pStyle w:val="code"/>
+      </w:pPr>
+      <w:r>
+        <w:t xml:space="preserve">   (&lt;cmd&gt; ^store &lt;a&gt; -</w:t>
+      </w:r>
+    </w:p>
+    <w:p>
+      <w:pPr>
+        <w:pStyle w:val="code"/>
+      </w:pPr>
+      <w:r>
+        <w:t xml:space="preserve">          ^retrieve &lt;f&gt;)</w:t>
+      </w:r>
+    </w:p>
+    <w:p>
+      <w:pPr>
+        <w:pStyle w:val="code"/>
+      </w:pPr>
+    </w:p>
+    <w:p>
+      <w:pPr>
+        <w:pStyle w:val="code"/>
+      </w:pPr>
+      <w:r>
+        <w:t>sp {apply*ncb-retrieval*clean</w:t>
+      </w:r>
+    </w:p>
+    <w:p>
+      <w:pPr>
+        <w:pStyle w:val="code"/>
+      </w:pPr>
+      <w:r>
+        <w:t xml:space="preserve">   (state &lt;s&gt; ^operator &lt;op&gt;</w:t>
+      </w:r>
+    </w:p>
+    <w:p>
+      <w:pPr>
+        <w:pStyle w:val="code"/>
+      </w:pPr>
+      <w:r>
+        <w:t xml:space="preserve">              ^smem.command &lt;cmd&gt;)</w:t>
+      </w:r>
+    </w:p>
+    <w:p>
+      <w:pPr>
+        <w:pStyle w:val="code"/>
+      </w:pPr>
+      <w:r>
+        <w:t xml:space="preserve">   (&lt;op&gt; ^name ncb-retrieval</w:t>
+      </w:r>
+    </w:p>
+    <w:p>
+      <w:pPr>
+        <w:pStyle w:val="code"/>
+      </w:pPr>
+      <w:r>
+        <w:t xml:space="preserve">         ^friend &lt;f&gt;)</w:t>
+      </w:r>
+    </w:p>
+    <w:p>
+      <w:pPr>
+        <w:pStyle w:val="code"/>
+      </w:pPr>
+      <w:r>
+        <w:t xml:space="preserve">   (&lt;f&gt; ^&lt;attr&gt; &lt;val&gt;)</w:t>
+      </w:r>
+    </w:p>
+    <w:p>
+      <w:pPr>
+        <w:pStyle w:val="code"/>
+      </w:pPr>
+      <w:r>
+        <w:t>--&gt;</w:t>
+      </w:r>
+    </w:p>
+    <w:p>
+      <w:pPr>
+        <w:pStyle w:val="code"/>
+      </w:pPr>
+      <w:r>
+        <w:t xml:space="preserve">   (&lt;f&gt; ^&lt;attr&gt; &lt;val&gt; -)}</w:t>
+      </w:r>
+    </w:p>
+    <w:p>
+      <w:pPr>
+        <w:pStyle w:val="code"/>
+      </w:pPr>
+    </w:p>
+    <w:p>
+      <w:r>
+        <w:lastRenderedPageBreak/>
+        <w:t>These rules retrieve all the information about one of @A1’s two friends (select</w:t>
+      </w:r>
+      <w:r>
+        <w:t>ed randomly) and remove</w:t>
+      </w:r>
+      <w:r>
+        <w:t xml:space="preserve"> the friend’s </w:t>
+      </w:r>
+      <w:r>
+        <w:t>augmentations (such as name and/or friend)</w:t>
+      </w:r>
+      <w:r>
+        <w:t xml:space="preserve"> from working memory.</w:t>
+      </w:r>
+    </w:p>
+    <w:p/>
+    <w:p>
+      <w:r>
+        <w:t xml:space="preserve">Unlike </w:t>
+      </w:r>
+      <w:r>
+        <w:rPr>
+          <w:i/>
+        </w:rPr>
+        <w:t>store</w:t>
+      </w:r>
+      <w:r>
+        <w:t xml:space="preserve"> commands, all retrievals are processed during the agent’s output phase and only one retrieval </w:t>
+      </w:r>
+      <w:r>
+        <w:t xml:space="preserve">command </w:t>
+      </w:r>
+      <w:r>
+        <w:t xml:space="preserve">can be </w:t>
+      </w:r>
+      <w:r>
+        <w:t>issued</w:t>
+      </w:r>
+      <w:r>
+        <w:t xml:space="preserve"> per state per decision.</w:t>
+      </w:r>
+    </w:p>
+    <w:p/>
+    <w:p>
+      <w:r>
+        <w:t>N</w:t>
+      </w:r>
+      <w:r>
+        <w:t xml:space="preserve">ow click the “Step” button and notice </w:t>
+      </w:r>
+      <w:r>
+        <w:t xml:space="preserve">that one of the two </w:t>
+      </w:r>
+      <w:r>
+        <w:rPr>
+          <w:i/>
+        </w:rPr>
+        <w:t>ncb</w:t>
+      </w:r>
+      <w:r>
+        <w:t xml:space="preserve"> operators is selected. Click “Run 1 -p" to see the application rule create a </w:t>
+      </w:r>
+      <w:r>
+        <w:rPr>
+          <w:i/>
+        </w:rPr>
+        <w:t>retrieve</w:t>
+      </w:r>
+      <w:r>
+        <w:t xml:space="preserve"> command, requesting information about one of the two friends</w:t>
+      </w:r>
+      <w:r>
+        <w:t xml:space="preserve">, as well as remove that friend’s </w:t>
+      </w:r>
+      <w:r>
+        <w:t>augmentations</w:t>
+      </w:r>
+      <w:r>
+        <w:t xml:space="preserve"> from working memory</w:t>
+      </w:r>
+      <w:r>
+        <w:t xml:space="preserve">. </w:t>
+      </w:r>
+      <w:r>
+        <w:t>Then c</w:t>
+      </w:r>
+      <w:r>
+        <w:t xml:space="preserve">lick the “Run 1 -p" button </w:t>
+      </w:r>
+      <w:r>
+        <w:t>again</w:t>
+      </w:r>
+      <w:r>
+        <w:t xml:space="preserve"> to proc</w:t>
+      </w:r>
+      <w:r>
+        <w:t>eed through the output phase. F</w:t>
+      </w:r>
+      <w:r>
+        <w:t>inally</w:t>
+      </w:r>
+      <w:r>
+        <w:t>,</w:t>
+      </w:r>
+      <w:r>
+        <w:t xml:space="preserve"> print the </w:t>
+      </w:r>
+      <w:r>
+        <w:t xml:space="preserve">full </w:t>
+      </w:r>
+      <w:r>
+        <w:t xml:space="preserve">contents of the </w:t>
+      </w:r>
+      <w:r>
+        <w:rPr>
+          <w:i/>
+        </w:rPr>
+        <w:t>smem</w:t>
+      </w:r>
+      <w:r>
+        <w:t xml:space="preserve"> link (</w:t>
+      </w:r>
+      <w:r>
+        <w:rPr>
+          <w:i/>
+        </w:rPr>
+        <w:t>print --depth 10 s2</w:t>
+      </w:r>
+      <w:r>
+        <w:t>):</w:t>
+      </w:r>
+    </w:p>
+    <w:p/>
+    <w:p>
+      <w:pPr>
+        <w:pStyle w:val="code"/>
+      </w:pPr>
+      <w:r>
+        <w:t>(S2 ^command C2 ^result R3)</w:t>
+      </w:r>
+    </w:p>
+    <w:p>
+      <w:pPr>
+        <w:pStyle w:val="code"/>
+      </w:pPr>
+      <w:r>
+        <w:t xml:space="preserve">  (C2 ^retrieve @C3)</w:t>
+      </w:r>
+    </w:p>
+    <w:p>
+      <w:pPr>
+        <w:pStyle w:val="code"/>
+      </w:pPr>
+      <w:r>
+        <w:t xml:space="preserve">    (@C3 ^name charley)</w:t>
+      </w:r>
+    </w:p>
+    <w:p>
+      <w:pPr>
+        <w:pStyle w:val="code"/>
+      </w:pPr>
+      <w:r>
+        <w:t xml:space="preserve">  (R3 ^retrieved @C3 ^success @C3)</w:t>
+      </w:r>
+    </w:p>
+    <w:p>
+      <w:pPr>
+        <w:pStyle w:val="code"/>
+      </w:pPr>
+    </w:p>
+    <w:p>
+      <w:r>
+        <w:t>We see that semantic memory has retrieved and added to working memory the name of the friend, as well as indicated status for this command (</w:t>
+      </w:r>
+      <w:r>
+        <w:rPr>
+          <w:i/>
+        </w:rPr>
+        <w:t>success</w:t>
+      </w:r>
+      <w:r>
+        <w:t>).</w:t>
+      </w:r>
+      <w:r>
+        <w:t xml:space="preserve"> Your run may have retrieved @B</w:t>
+      </w:r>
+      <w:r>
+        <w:t>1</w:t>
+      </w:r>
+      <w:r>
+        <w:t xml:space="preserve"> instead, as a result </w:t>
+      </w:r>
+      <w:r>
+        <w:t>of the random selection process:</w:t>
+      </w:r>
+    </w:p>
+    <w:p/>
+    <w:p>
+      <w:pPr>
+        <w:pStyle w:val="code"/>
+      </w:pPr>
+      <w:r>
+        <w:t xml:space="preserve"> </w:t>
+      </w:r>
+      <w:r>
+        <w:t>(S2 ^command C2 ^result R3)</w:t>
+      </w:r>
+    </w:p>
+    <w:p>
+      <w:pPr>
+        <w:pStyle w:val="code"/>
+      </w:pPr>
+      <w:r>
+        <w:t xml:space="preserve">  (C2 ^retrieve @B1)</w:t>
+      </w:r>
+    </w:p>
+    <w:p>
+      <w:pPr>
+        <w:pStyle w:val="code"/>
+      </w:pPr>
+      <w:r>
+        <w:t xml:space="preserve">    (@B1 ^friend @A1 ^name bob)</w:t>
+      </w:r>
+    </w:p>
+    <w:p>
+      <w:pPr>
+        <w:pStyle w:val="code"/>
+      </w:pPr>
+      <w:r>
+        <w:t xml:space="preserve">  (R3 ^retrieved @B1 ^success @B1)</w:t>
+      </w:r>
+    </w:p>
+    <w:p>
+      <w:pPr>
+        <w:pStyle w:val="code"/>
+      </w:pPr>
+    </w:p>
+    <w:p>
+      <w:r>
+        <w:t xml:space="preserve">Note that had the </w:t>
+      </w:r>
+      <w:r>
+        <w:rPr>
+          <w:i/>
+        </w:rPr>
+        <w:t>retrieve</w:t>
+      </w:r>
+      <w:r>
+        <w:t xml:space="preserve"> command been issued with an identifier that was not long-term, the status would have been </w:t>
+      </w:r>
+      <w:r>
+        <w:rPr>
+          <w:i/>
+        </w:rPr>
+        <w:t>failure</w:t>
+      </w:r>
+      <w:r>
+        <w:t xml:space="preserve"> and there would be no </w:t>
+      </w:r>
+      <w:r>
+        <w:rPr>
+          <w:i/>
+        </w:rPr>
+        <w:t>retrieved</w:t>
+      </w:r>
+      <w:r>
+        <w:t xml:space="preserve"> structure.</w:t>
+      </w:r>
+      <w:r>
+        <w:t xml:space="preserve"> Note also that retrieved knowledge is limited to the augmentations of </w:t>
+      </w:r>
+      <w:r>
+        <w:t>the long-term identifier:</w:t>
+      </w:r>
+      <w:r>
+        <w:t xml:space="preserve"> like the </w:t>
+      </w:r>
+      <w:r>
+        <w:rPr>
+          <w:i/>
+        </w:rPr>
+        <w:t>store</w:t>
+      </w:r>
+      <w:r>
+        <w:t xml:space="preserve"> command, the </w:t>
+      </w:r>
+      <w:r>
+        <w:rPr>
+          <w:i/>
+        </w:rPr>
+        <w:t>retrieve</w:t>
+      </w:r>
+      <w:r>
+        <w:t xml:space="preserve"> command is not recursive.</w:t>
+      </w:r>
+    </w:p>
+    <w:p>
+      <w:pPr>
+        <w:pStyle w:val="Heading2"/>
+      </w:pPr>
+      <w:r>
+        <w:t>5. Cue-Based Retrieval</w:t>
+      </w:r>
+    </w:p>
+    <w:p>
+      <w:r>
+        <w:t xml:space="preserve">The </w:t>
+      </w:r>
+      <w:r>
+        <w:t>second</w:t>
+      </w:r>
+      <w:r>
+        <w:t xml:space="preserve"> way an agent can retrieve knowledge from </w:t>
+      </w:r>
+      <w:r>
+        <w:t xml:space="preserve">semantic memory is called a </w:t>
+      </w:r>
+      <w:r>
+        <w:t>cue-based retrieval: the agent requests from semantic memory all of the augmentations of a</w:t>
+      </w:r>
+      <w:r>
+        <w:t>n un</w:t>
+      </w:r>
+      <w:r>
+        <w:t>known long-term identifier</w:t>
+      </w:r>
+      <w:r>
+        <w:t>, which is described by a subset of its augmentations</w:t>
+      </w:r>
+      <w:r>
+        <w:t>. The syntax of the command is (&lt;cmd&gt; ^</w:t>
+      </w:r>
+      <w:r>
+        <w:t>query</w:t>
+      </w:r>
+      <w:r>
+        <w:t xml:space="preserve"> &lt;</w:t>
+      </w:r>
+      <w:r>
+        <w:t>cue&gt;)</w:t>
+      </w:r>
+      <w:r>
+        <w:t>, where the desired augmentations all have &lt;cue&gt; as their identifier.</w:t>
+      </w:r>
+    </w:p>
+    <w:p/>
+    <w:p>
+      <w:r>
+        <w:t>The augmentations of the cue form hard constraints, based upon the value of each WME. If the value of the WME is a constant (string, integer, or float) or long-term identifier, then any retrieval is required to have exactly the attribute/value pair specified. If the value of the WME is a short-term identifier, then any retrieval is required to have an augmentation that has the same attribute, but the value is unconstrained.</w:t>
+      </w:r>
+    </w:p>
+    <w:p/>
+    <w:p>
+      <w:r>
+        <w:lastRenderedPageBreak/>
+        <w:t xml:space="preserve">As an example, add the following two rules to our agent from </w:t>
+      </w:r>
+      <w:r>
+        <w:t>P</w:t>
+      </w:r>
+      <w:r>
+        <w:t xml:space="preserve">art 4 of this tutorial (these rules are already part of the </w:t>
+      </w:r>
+      <w:r>
+        <w:rPr>
+          <w:i/>
+        </w:rPr>
+        <w:t>smem-tutorial.soar</w:t>
+      </w:r>
+      <w:r>
+        <w:t xml:space="preserve"> file in the </w:t>
+      </w:r>
+      <w:r>
+        <w:rPr>
+          <w:i/>
+        </w:rPr>
+        <w:t>Demos</w:t>
+      </w:r>
+      <w:r>
+        <w:t xml:space="preserve"> directory):</w:t>
+      </w:r>
+    </w:p>
+    <w:p/>
+    <w:p>
+      <w:pPr>
+        <w:pStyle w:val="code"/>
+      </w:pPr>
+      <w:r>
+        <w:t>sp {propose*cb-retrieval</w:t>
+      </w:r>
+    </w:p>
+    <w:p>
+      <w:pPr>
+        <w:pStyle w:val="code"/>
+      </w:pPr>
+      <w:r>
+        <w:t xml:space="preserve">   (state &lt;s&gt; ^name friends</w:t>
+      </w:r>
+    </w:p>
+    <w:p>
+      <w:pPr>
+        <w:pStyle w:val="code"/>
+      </w:pPr>
+      <w:r>
+        <w:t xml:space="preserve">              ^smem.command &lt;cmd&gt;)</w:t>
+      </w:r>
+    </w:p>
+    <w:p>
+      <w:pPr>
+        <w:pStyle w:val="code"/>
+      </w:pPr>
+      <w:r>
+        <w:t xml:space="preserve">   (&lt;cmd&gt; ^retrieve)</w:t>
+      </w:r>
+    </w:p>
+    <w:p>
+      <w:pPr>
+        <w:pStyle w:val="code"/>
+      </w:pPr>
+      <w:r>
+        <w:t>--&gt;</w:t>
+      </w:r>
+    </w:p>
+    <w:p>
+      <w:pPr>
+        <w:pStyle w:val="code"/>
+      </w:pPr>
+      <w:r>
+        <w:t xml:space="preserve">   (&lt;s&gt; ^operator &lt;op&gt; + =)</w:t>
+      </w:r>
+    </w:p>
+    <w:p>
+      <w:pPr>
+        <w:pStyle w:val="code"/>
+      </w:pPr>
+      <w:r>
+        <w:t xml:space="preserve">   (&lt;op&gt; ^name cb-retrieval)}</w:t>
+      </w:r>
+    </w:p>
+    <w:p>
+      <w:pPr>
+        <w:pStyle w:val="code"/>
+      </w:pPr>
+    </w:p>
+    <w:p>
+      <w:pPr>
+        <w:pStyle w:val="code"/>
+      </w:pPr>
+      <w:r>
+        <w:t>sp {apply*cb-retrieval</w:t>
+      </w:r>
+    </w:p>
+    <w:p>
+      <w:pPr>
+        <w:pStyle w:val="code"/>
+      </w:pPr>
+      <w:r>
+        <w:t xml:space="preserve">   (state &lt;s&gt; ^operator &lt;op&gt;</w:t>
+      </w:r>
+    </w:p>
+    <w:p>
+      <w:pPr>
+        <w:pStyle w:val="code"/>
+      </w:pPr>
+      <w:r>
+        <w:t xml:space="preserve">              ^smem.command &lt;cmd&gt;)</w:t>
+      </w:r>
+    </w:p>
+    <w:p>
+      <w:pPr>
+        <w:pStyle w:val="code"/>
+      </w:pPr>
+      <w:r>
+        <w:t xml:space="preserve">   (&lt;op&gt; ^name cb-retrieval)</w:t>
+      </w:r>
+    </w:p>
+    <w:p>
+      <w:pPr>
+        <w:pStyle w:val="code"/>
+      </w:pPr>
+      <w:r>
+        <w:t xml:space="preserve">   (&lt;cmd&gt; ^retrieve &lt;lti&gt;)</w:t>
+      </w:r>
+    </w:p>
+    <w:p>
+      <w:pPr>
+        <w:pStyle w:val="code"/>
+      </w:pPr>
+      <w:r>
+        <w:t>--&gt;</w:t>
+      </w:r>
+    </w:p>
+    <w:p>
+      <w:pPr>
+        <w:pStyle w:val="code"/>
+      </w:pPr>
+      <w:r>
+        <w:t xml:space="preserve">   (&lt;cmd&gt; ^retrieve &lt;lti&gt; -</w:t>
+      </w:r>
+    </w:p>
+    <w:p>
+      <w:pPr>
+        <w:pStyle w:val="code"/>
+      </w:pPr>
+      <w:r>
+        <w:t xml:space="preserve">          ^query &lt;cue&gt;)</w:t>
+      </w:r>
+    </w:p>
+    <w:p>
+      <w:pPr>
+        <w:pStyle w:val="code"/>
+      </w:pPr>
+      <w:r>
+        <w:t xml:space="preserve">   (&lt;cue&gt; ^name &lt;any-name&gt;</w:t>
+      </w:r>
+    </w:p>
+    <w:p>
+      <w:pPr>
+        <w:pStyle w:val="code"/>
+      </w:pPr>
+      <w:r>
+        <w:t xml:space="preserve">          ^friend &lt;lti&gt;)}</w:t>
+      </w:r>
+    </w:p>
+    <w:p>
+      <w:pPr>
+        <w:pStyle w:val="code"/>
+      </w:pPr>
+    </w:p>
+    <w:p>
+      <w:r>
+        <w:t xml:space="preserve">These rules </w:t>
+      </w:r>
+      <w:r>
+        <w:t xml:space="preserve">retrieve </w:t>
+      </w:r>
+      <w:r>
+        <w:t>an identifier that meets two constraints: (1) it has an augmentation where the attribute is “name”, but the value can be any symbol, and (2) it has an augmentation where the attribute is “friend” and the value is the long-term identifier retrieved as a result of applying the operator</w:t>
+      </w:r>
+      <w:r>
+        <w:t xml:space="preserve"> in Part 3</w:t>
+      </w:r>
+      <w:r>
+        <w:t>.</w:t>
+      </w:r>
+    </w:p>
+    <w:p/>
+    <w:p>
+      <w:r>
+        <w:t>As a reminder</w:t>
+      </w:r>
+      <w:r>
+        <w:t xml:space="preserve">, all retrievals are processed during the agent’s output phase and only one retrieval </w:t>
+      </w:r>
+      <w:r>
+        <w:t xml:space="preserve">command </w:t>
+      </w:r>
+      <w:r>
+        <w:t xml:space="preserve">can be </w:t>
+      </w:r>
+      <w:r>
+        <w:t>issued</w:t>
+      </w:r>
+      <w:r>
+        <w:t xml:space="preserve"> per state per decision.</w:t>
+      </w:r>
+    </w:p>
+    <w:p/>
+    <w:p>
+      <w:r>
+        <w:t xml:space="preserve">So now click the “Step” button and then click the “Run 1 -p" to see the application rule create a </w:t>
+      </w:r>
+      <w:r>
+        <w:rPr>
+          <w:i/>
+        </w:rPr>
+        <w:t>query</w:t>
+      </w:r>
+      <w:r>
+        <w:t xml:space="preserve"> command, as well as remove the previous </w:t>
+      </w:r>
+      <w:r>
+        <w:rPr>
+          <w:i/>
+        </w:rPr>
+        <w:t>retrieve</w:t>
+      </w:r>
+      <w:r>
+        <w:t xml:space="preserve"> command from working memory. Then click the “Run 1 -p" button again to proceed through the output phase. Finally print the contents of the </w:t>
+      </w:r>
+      <w:r>
+        <w:rPr>
+          <w:i/>
+        </w:rPr>
+        <w:t>smem</w:t>
+      </w:r>
+      <w:r>
+        <w:t xml:space="preserve"> link (</w:t>
+      </w:r>
+      <w:r>
+        <w:rPr>
+          <w:i/>
+        </w:rPr>
+        <w:t>print --depth 10 s2</w:t>
+      </w:r>
+      <w:r>
+        <w:t>):</w:t>
+      </w:r>
+    </w:p>
+    <w:p/>
+    <w:p>
+      <w:pPr>
+        <w:pStyle w:val="code"/>
+      </w:pPr>
+      <w:r>
+        <w:t>(S2 ^command C2 ^result R3)</w:t>
+      </w:r>
+    </w:p>
+    <w:p>
+      <w:pPr>
+        <w:pStyle w:val="code"/>
+      </w:pPr>
+      <w:r>
+        <w:t xml:space="preserve">  (C2 ^query C4)</w:t>
+      </w:r>
+    </w:p>
+    <w:p>
+      <w:pPr>
+        <w:pStyle w:val="code"/>
+      </w:pPr>
+      <w:r>
+        <w:t xml:space="preserve">    (C4 ^friend @C3 ^name A2)</w:t>
+      </w:r>
+    </w:p>
+    <w:p>
+      <w:pPr>
+        <w:pStyle w:val="code"/>
+      </w:pPr>
+      <w:r>
+        <w:t xml:space="preserve">      (@C3 ^name charley)</w:t>
+      </w:r>
+    </w:p>
+    <w:p>
+      <w:pPr>
+        <w:pStyle w:val="code"/>
+      </w:pPr>
+      <w:r>
+        <w:t xml:space="preserve">  (R3 ^retrieved @A1 ^success C4)</w:t>
+      </w:r>
+    </w:p>
+    <w:p>
+      <w:pPr>
+        <w:pStyle w:val="code"/>
+      </w:pPr>
+      <w:r>
+        <w:t xml:space="preserve">    (@A1 ^friend @B1 ^friend @C3 ^name anna)</w:t>
+      </w:r>
+    </w:p>
+    <w:p>
+      <w:pPr>
+        <w:pStyle w:val="code"/>
+      </w:pPr>
+    </w:p>
+    <w:p>
+      <w:r>
+        <w:t>We see that semantic memory has retrieved and added to working memory the identifier @A</w:t>
+      </w:r>
+      <w:r>
+        <w:t>1</w:t>
+      </w:r>
+      <w:r>
+        <w:t xml:space="preserve"> and all of its augmentations, as well as indicated status for this command (</w:t>
+      </w:r>
+      <w:r>
+        <w:rPr>
+          <w:i/>
+        </w:rPr>
+        <w:t>success</w:t>
+      </w:r>
+      <w:r>
+        <w:t xml:space="preserve">). </w:t>
+      </w:r>
+      <w:r>
+        <w:t>If in P</w:t>
+      </w:r>
+      <w:r>
+        <w:t xml:space="preserve">art </w:t>
+      </w:r>
+      <w:r>
+        <w:t>4</w:t>
+      </w:r>
+      <w:r>
+        <w:t xml:space="preserve"> of this tutorial your agent retrieved @B</w:t>
+      </w:r>
+      <w:r>
+        <w:t>1</w:t>
+      </w:r>
+      <w:r>
+        <w:t>, here is the output of the previous print command:</w:t>
+      </w:r>
+    </w:p>
+    <w:p>
+      <w:pPr>
+        <w:pStyle w:val="code"/>
+      </w:pPr>
+    </w:p>
+    <w:p>
+      <w:pPr>
+        <w:pStyle w:val="code"/>
+      </w:pPr>
+      <w:r>
+        <w:t xml:space="preserve"> </w:t>
+      </w:r>
+      <w:r>
+        <w:t>(S2 ^command C2 ^result R3)</w:t>
+      </w:r>
+    </w:p>
+    <w:p>
+      <w:pPr>
+        <w:pStyle w:val="code"/>
+      </w:pPr>
+      <w:r>
+        <w:t xml:space="preserve">  (C2 ^query C4)</w:t>
+      </w:r>
+    </w:p>
+    <w:p>
+      <w:pPr>
+        <w:pStyle w:val="code"/>
+      </w:pPr>
+      <w:r>
+        <w:t xml:space="preserve">    (C4 ^friend @B1 ^name A2)</w:t>
+      </w:r>
+    </w:p>
+    <w:p>
+      <w:pPr>
+        <w:pStyle w:val="code"/>
+      </w:pPr>
+      <w:r>
+        <w:t xml:space="preserve">      (@B1 ^friend @A1 ^name bob)</w:t>
+      </w:r>
+    </w:p>
+    <w:p>
+      <w:pPr>
+        <w:pStyle w:val="code"/>
+      </w:pPr>
+      <w:r>
+        <w:t xml:space="preserve">  (R3 ^retrieved @A1 ^success C4)</w:t>
+      </w:r>
+    </w:p>
+    <w:p>
+      <w:pPr>
+        <w:pStyle w:val="code"/>
+      </w:pPr>
+      <w:r>
+        <w:lastRenderedPageBreak/>
+        <w:t xml:space="preserve">    (@A1 ^friend @B1 ^friend @C3 ^name anna)</w:t>
+      </w:r>
+    </w:p>
+    <w:p/>
+    <w:p>
+      <w:r>
+        <w:t xml:space="preserve">Note that had </w:t>
+      </w:r>
+      <w:r>
+        <w:t>no long-term identifier in semantic memory satisfied the constraints of the</w:t>
+      </w:r>
+      <w:r>
+        <w:t xml:space="preserve"> </w:t>
+      </w:r>
+      <w:r>
+        <w:rPr>
+          <w:i/>
+        </w:rPr>
+        <w:t>query</w:t>
+      </w:r>
+      <w:r>
+        <w:t xml:space="preserve"> command </w:t>
+      </w:r>
+      <w:r>
+        <w:t>cue,</w:t>
+      </w:r>
+      <w:r>
+        <w:t xml:space="preserve"> the status would have been </w:t>
+      </w:r>
+      <w:r>
+        <w:rPr>
+          <w:i/>
+        </w:rPr>
+        <w:t>failure</w:t>
+      </w:r>
+      <w:r>
+        <w:t xml:space="preserve"> and there would be no retrieved structure. Note also that retrieved knowledge is limited to the augmentations of the long-term identifier: like the store command, </w:t>
+      </w:r>
+      <w:r>
+        <w:t>retrievals are</w:t>
+      </w:r>
+      <w:r>
+        <w:t xml:space="preserve"> not recursive.</w:t>
+      </w:r>
+      <w:r>
+        <w:t xml:space="preserve"> We see this in the outputs above as one friend has augmentations (as a result of the </w:t>
+      </w:r>
+      <w:r>
+        <w:rPr>
+          <w:i/>
+        </w:rPr>
+        <w:t>retrieve</w:t>
+      </w:r>
+      <w:r>
+        <w:t xml:space="preserve"> command in Part </w:t>
+      </w:r>
+      <w:r>
+        <w:t>4</w:t>
+      </w:r>
+      <w:r>
+        <w:t>), whereas the other does not.</w:t>
+      </w:r>
+    </w:p>
+    <w:p/>
+    <w:p>
+      <w:r>
+        <w:t>If multiple identifiers had satisfied the constraints of the cue (such as if the cue had only a WME with “name” as the attribute and a short-term identifier as the value), then the long-term identifier with the largest bias value is returned.</w:t>
+      </w:r>
+      <w:r>
+        <w:t xml:space="preserve"> By default, the bias value is a monotonically increasing integer, reflecting the recency of the last storage or retrieval of an object.</w:t>
       </w:r>
     </w:p>
     <w:p/>
@@ -3063,7 +3069,7 @@
     </w:rPrDefault>
     <w:pPrDefault/>
   </w:docDefaults>
-  <w:latentStyles w:defLockedState="0" w:defUIPriority="99" w:defSemiHidden="1" w:defUnhideWhenUsed="1" w:defQFormat="0" w:count="276">
+  <w:latentStyles w:defLockedState="0" w:defUIPriority="99" w:defSemiHidden="1" w:defUnhideWhenUsed="1" w:defQFormat="0" w:count="267">
     <w:lsdException w:name="Normal" w:semiHidden="0" w:uiPriority="0" w:unhideWhenUsed="0" w:qFormat="1"/>
     <w:lsdException w:name="heading 1" w:semiHidden="0" w:uiPriority="9" w:unhideWhenUsed="0" w:qFormat="1"/>
     <w:lsdException w:name="heading 2" w:uiPriority="9" w:qFormat="1"/>
@@ -3365,7 +3371,7 @@
 </file>
 
 <file path=word/stylesWithEffects.xml><?xml version="1.0" encoding="utf-8"?>
-<w:styles xmlns:wpc="http://schemas.microsoft.com/office/word/2010/wordprocessingCanvas" xmlns:mo="http://schemas.microsoft.com/office/mac/office/2008/main" xmlns:mc="http://schemas.openxmlformats.org/markup-compatibility/2006" xmlns:mv="urn:schemas-microsoft-com:mac:vml" xmlns:o="urn:schemas-microsoft-com:office:office" xmlns:r="http://schemas.openxmlformats.org/officeDocument/2006/relationships" xmlns:m="http://schemas.openxmlformats.org/officeDocument/2006/math" xmlns:v="urn:schemas-microsoft-com:vml" xmlns:wp14="http://schemas.microsoft.com/office/word/2010/wordprocessingDrawing" xmlns:wp="http://schemas.openxmlformats.org/drawingml/2006/wordprocessingDrawing" xmlns:w10="urn:schemas-microsoft-com:office:word" xmlns:w="http://schemas.openxmlformats.org/wordprocessingml/2006/main" xmlns:w14="http://schemas.microsoft.com/office/word/2010/wordml" xmlns:wpg="http://schemas.microsoft.com/office/word/2010/wordprocessingGroup" xmlns:wpi="http://schemas.microsoft.com/office/word/2010/wordprocessingInk" xmlns:wne="http://schemas.microsoft.com/office/word/2006/wordml" xmlns:wps="http://schemas.microsoft.com/office/word/2010/wordprocessingShape" mc:Ignorable="w14 wp14">
+<w:styles xmlns:wpc="http://schemas.microsoft.com/office/word/2010/wordprocessingCanvas" xmlns:mc="http://schemas.openxmlformats.org/markup-compatibility/2006" xmlns:o="urn:schemas-microsoft-com:office:office" xmlns:r="http://schemas.openxmlformats.org/officeDocument/2006/relationships" xmlns:m="http://schemas.openxmlformats.org/officeDocument/2006/math" xmlns:v="urn:schemas-microsoft-com:vml" xmlns:wp14="http://schemas.microsoft.com/office/word/2010/wordprocessingDrawing" xmlns:wp="http://schemas.openxmlformats.org/drawingml/2006/wordprocessingDrawing" xmlns:w10="urn:schemas-microsoft-com:office:word" xmlns:w="http://schemas.openxmlformats.org/wordprocessingml/2006/main" xmlns:w14="http://schemas.microsoft.com/office/word/2010/wordml" xmlns:wpg="http://schemas.microsoft.com/office/word/2010/wordprocessingGroup" xmlns:wpi="http://schemas.microsoft.com/office/word/2010/wordprocessingInk" xmlns:wne="http://schemas.microsoft.com/office/word/2006/wordml" xmlns:wps="http://schemas.microsoft.com/office/word/2010/wordprocessingShape" mc:Ignorable="w14 wp14">
   <w:docDefaults>
     <w:rPrDefault>
       <w:rPr>
@@ -3377,7 +3383,7 @@
     </w:rPrDefault>
     <w:pPrDefault/>
   </w:docDefaults>
-  <w:latentStyles w:defLockedState="0" w:defUIPriority="99" w:defSemiHidden="1" w:defUnhideWhenUsed="1" w:defQFormat="0" w:count="276">
+  <w:latentStyles w:defLockedState="0" w:defUIPriority="99" w:defSemiHidden="1" w:defUnhideWhenUsed="1" w:defQFormat="0" w:count="267">
     <w:lsdException w:name="Normal" w:semiHidden="0" w:uiPriority="0" w:unhideWhenUsed="0" w:qFormat="1"/>
     <w:lsdException w:name="heading 1" w:semiHidden="0" w:uiPriority="9" w:unhideWhenUsed="0" w:qFormat="1"/>
     <w:lsdException w:name="heading 2" w:uiPriority="9" w:qFormat="1"/>

</xml_diff>